<commit_message>
Steps to Get Data Updated
</commit_message>
<xml_diff>
--- a/Steps to get data.docx
+++ b/Steps to get data.docx
@@ -3,35 +3,106 @@
 <w:document xmlns:wpc="http://schemas.microsoft.com/office/word/2010/wordprocessingCanvas" xmlns:cx="http://schemas.microsoft.com/office/drawing/2014/chartex" xmlns:cx1="http://schemas.microsoft.com/office/drawing/2015/9/8/chartex" xmlns:cx2="http://schemas.microsoft.com/office/drawing/2015/10/21/chartex" xmlns:cx3="http://schemas.microsoft.com/office/drawing/2016/5/9/chartex" xmlns:cx4="http://schemas.microsoft.com/office/drawing/2016/5/10/chartex" xmlns:cx5="http://schemas.microsoft.com/office/drawing/2016/5/11/chartex" xmlns:cx6="http://schemas.microsoft.com/office/drawing/2016/5/12/chartex" xmlns:cx7="http://schemas.microsoft.com/office/drawing/2016/5/13/chartex" xmlns:cx8="http://schemas.microsoft.com/office/drawing/2016/5/14/chartex" xmlns:mc="http://schemas.openxmlformats.org/markup-compatibility/2006" xmlns:aink="http://schemas.microsoft.com/office/drawing/2016/ink" xmlns:am3d="http://schemas.microsoft.com/office/drawing/2017/model3d" xmlns:o="urn:schemas-microsoft-com:office:office" xmlns:r="http://schemas.openxmlformats.org/officeDocument/2006/relationships" xmlns:m="http://schemas.openxmlformats.org/officeDocument/2006/math" xmlns:v="urn:schemas-microsoft-com:vml" xmlns:wp14="http://schemas.microsoft.com/office/word/2010/wordprocessingDrawing" xmlns:wp="http://schemas.openxmlformats.org/drawingml/2006/wordprocessingDrawing" xmlns:w10="urn:schemas-microsoft-com:office:word" xmlns:w="http://schemas.openxmlformats.org/wordprocessingml/2006/main" xmlns:w14="http://schemas.microsoft.com/office/word/2010/wordml" xmlns:w15="http://schemas.microsoft.com/office/word/2012/wordml" xmlns:w16cex="http://schemas.microsoft.com/office/word/2018/wordml/cex" xmlns:w16cid="http://schemas.microsoft.com/office/word/2016/wordml/cid" xmlns:w16="http://schemas.microsoft.com/office/word/2018/wordml" xmlns:w16se="http://schemas.microsoft.com/office/word/2015/wordml/symex" xmlns:wpg="http://schemas.microsoft.com/office/word/2010/wordprocessingGroup" xmlns:wpi="http://schemas.microsoft.com/office/word/2010/wordprocessingInk" xmlns:wne="http://schemas.microsoft.com/office/word/2006/wordml" xmlns:wps="http://schemas.microsoft.com/office/word/2010/wordprocessingShape" mc:Ignorable="w14 w15 w16se w16cid w16 w16cex wp14">
   <w:body>
     <w:p>
-      <w:r>
+      <w:pPr>
+        <w:rPr>
+          <w:sz w:val="32"/>
+          <w:szCs w:val="28"/>
+        </w:rPr>
+      </w:pPr>
+      <w:r>
+        <w:rPr>
+          <w:sz w:val="32"/>
+          <w:szCs w:val="28"/>
+        </w:rPr>
         <w:t>Steps to get data</w:t>
       </w:r>
     </w:p>
     <w:p>
-      <w:r>
+      <w:pPr>
+        <w:rPr>
+          <w:sz w:val="32"/>
+          <w:szCs w:val="28"/>
+        </w:rPr>
+      </w:pPr>
+      <w:r>
+        <w:rPr>
+          <w:sz w:val="32"/>
+          <w:szCs w:val="28"/>
+        </w:rPr>
         <w:t>1. Go to takeout.google.com</w:t>
       </w:r>
     </w:p>
     <w:p>
-      <w:r>
+      <w:pPr>
+        <w:rPr>
+          <w:sz w:val="32"/>
+          <w:szCs w:val="28"/>
+        </w:rPr>
+      </w:pPr>
+      <w:r>
+        <w:rPr>
+          <w:sz w:val="32"/>
+          <w:szCs w:val="28"/>
+        </w:rPr>
         <w:t xml:space="preserve">2. Sign in using your main </w:t>
       </w:r>
-      <w:proofErr w:type="spellStart"/>
-      <w:r>
-        <w:t>gmail</w:t>
-      </w:r>
-      <w:proofErr w:type="spellEnd"/>
-      <w:r>
-        <w:t xml:space="preserve"> account</w:t>
-      </w:r>
-    </w:p>
-    <w:p>
-      <w:r>
+      <w:r>
+        <w:rPr>
+          <w:sz w:val="32"/>
+          <w:szCs w:val="28"/>
+        </w:rPr>
+        <w:t>G</w:t>
+      </w:r>
+      <w:r>
+        <w:rPr>
+          <w:sz w:val="32"/>
+          <w:szCs w:val="28"/>
+        </w:rPr>
+        <w:t>mail account</w:t>
+      </w:r>
+      <w:r>
+        <w:rPr>
+          <w:sz w:val="32"/>
+          <w:szCs w:val="28"/>
+        </w:rPr>
+        <w:t>.</w:t>
+      </w:r>
+    </w:p>
+    <w:p>
+      <w:pPr>
+        <w:rPr>
+          <w:sz w:val="32"/>
+          <w:szCs w:val="28"/>
+        </w:rPr>
+      </w:pPr>
+      <w:r>
+        <w:rPr>
+          <w:sz w:val="32"/>
+          <w:szCs w:val="28"/>
+        </w:rPr>
         <w:t>3. First, click the deselect all button at the top of Step 1</w:t>
       </w:r>
-    </w:p>
-    <w:p>
-      <w:r>
+      <w:r>
+        <w:rPr>
+          <w:sz w:val="32"/>
+          <w:szCs w:val="28"/>
+        </w:rPr>
+        <w:t>.</w:t>
+      </w:r>
+    </w:p>
+    <w:p>
+      <w:pPr>
+        <w:rPr>
+          <w:sz w:val="32"/>
+          <w:szCs w:val="28"/>
+        </w:rPr>
+      </w:pPr>
+      <w:r>
+        <w:rPr>
+          <w:noProof/>
+          <w:sz w:val="32"/>
+          <w:szCs w:val="28"/>
+        </w:rPr>
         <w:drawing>
           <wp:inline distT="0" distB="0" distL="0" distR="0" wp14:anchorId="478C8B7E" wp14:editId="1D5AB011">
             <wp:extent cx="4221480" cy="2146370"/>
@@ -70,12 +141,56 @@
       </w:r>
     </w:p>
     <w:p>
-      <w:r>
+      <w:pPr>
+        <w:rPr>
+          <w:sz w:val="32"/>
+          <w:szCs w:val="28"/>
+        </w:rPr>
+      </w:pPr>
+    </w:p>
+    <w:p>
+      <w:pPr>
+        <w:rPr>
+          <w:sz w:val="32"/>
+          <w:szCs w:val="28"/>
+        </w:rPr>
+      </w:pPr>
+    </w:p>
+    <w:p>
+      <w:pPr>
+        <w:rPr>
+          <w:sz w:val="32"/>
+          <w:szCs w:val="28"/>
+        </w:rPr>
+      </w:pPr>
+      <w:r>
+        <w:rPr>
+          <w:sz w:val="32"/>
+          <w:szCs w:val="28"/>
+        </w:rPr>
         <w:t>4. Check the box next to Chrome</w:t>
       </w:r>
-    </w:p>
-    <w:p>
-      <w:r>
+      <w:r>
+        <w:rPr>
+          <w:sz w:val="32"/>
+          <w:szCs w:val="28"/>
+        </w:rPr>
+        <w:t>.</w:t>
+      </w:r>
+    </w:p>
+    <w:p>
+      <w:pPr>
+        <w:rPr>
+          <w:sz w:val="32"/>
+          <w:szCs w:val="28"/>
+        </w:rPr>
+      </w:pPr>
+      <w:r>
+        <w:rPr>
+          <w:noProof/>
+          <w:sz w:val="32"/>
+          <w:szCs w:val="28"/>
+        </w:rPr>
         <w:drawing>
           <wp:inline distT="0" distB="0" distL="0" distR="0" wp14:anchorId="6EE7E7DA" wp14:editId="1A6E2B88">
             <wp:extent cx="5943600" cy="2508250"/>
@@ -112,16 +227,158 @@
           </wp:inline>
         </w:drawing>
       </w:r>
-      <w:r>
-        <w:t>5. Check the box next to YouTube</w:t>
-      </w:r>
-      <w:r>
-        <w:t xml:space="preserve"> and then go to Next Step</w:t>
-      </w:r>
-    </w:p>
-    <w:p>
-      <w:r>
+    </w:p>
+    <w:p>
+      <w:pPr>
+        <w:rPr>
+          <w:sz w:val="32"/>
+          <w:szCs w:val="28"/>
+        </w:rPr>
+      </w:pPr>
+    </w:p>
+    <w:p>
+      <w:pPr>
+        <w:rPr>
+          <w:sz w:val="32"/>
+          <w:szCs w:val="28"/>
+        </w:rPr>
+      </w:pPr>
+    </w:p>
+    <w:p>
+      <w:pPr>
+        <w:rPr>
+          <w:sz w:val="32"/>
+          <w:szCs w:val="28"/>
+        </w:rPr>
+      </w:pPr>
+      <w:r>
+        <w:rPr>
+          <w:sz w:val="32"/>
+          <w:szCs w:val="28"/>
+        </w:rPr>
         <w:lastRenderedPageBreak/>
+        <w:t xml:space="preserve">5. </w:t>
+      </w:r>
+      <w:r>
+        <w:rPr>
+          <w:sz w:val="32"/>
+          <w:szCs w:val="28"/>
+        </w:rPr>
+        <w:t>Click “All Chrome data included” and deselect all options except “BrowserHistory.”</w:t>
+      </w:r>
+    </w:p>
+    <w:p>
+      <w:pPr>
+        <w:rPr>
+          <w:noProof/>
+        </w:rPr>
+      </w:pPr>
+    </w:p>
+    <w:p>
+      <w:pPr>
+        <w:rPr>
+          <w:sz w:val="32"/>
+          <w:szCs w:val="28"/>
+        </w:rPr>
+      </w:pPr>
+      <w:r>
+        <w:rPr>
+          <w:noProof/>
+        </w:rPr>
+        <w:drawing>
+          <wp:inline distT="0" distB="0" distL="0" distR="0" wp14:anchorId="27CAD98C" wp14:editId="50CB097C">
+            <wp:extent cx="5638800" cy="4110009"/>
+            <wp:effectExtent l="0" t="0" r="0" b="5080"/>
+            <wp:docPr id="4" name="Picture 4"/>
+            <wp:cNvGraphicFramePr>
+              <a:graphicFrameLocks xmlns:a="http://schemas.openxmlformats.org/drawingml/2006/main" noChangeAspect="1"/>
+            </wp:cNvGraphicFramePr>
+            <a:graphic xmlns:a="http://schemas.openxmlformats.org/drawingml/2006/main">
+              <a:graphicData uri="http://schemas.openxmlformats.org/drawingml/2006/picture">
+                <pic:pic xmlns:pic="http://schemas.openxmlformats.org/drawingml/2006/picture">
+                  <pic:nvPicPr>
+                    <pic:cNvPr id="1" name=""/>
+                    <pic:cNvPicPr/>
+                  </pic:nvPicPr>
+                  <pic:blipFill rotWithShape="1">
+                    <a:blip r:embed="rId6"/>
+                    <a:srcRect l="27692" t="23581" r="28804" b="17308"/>
+                    <a:stretch/>
+                  </pic:blipFill>
+                  <pic:spPr bwMode="auto">
+                    <a:xfrm>
+                      <a:off x="0" y="0"/>
+                      <a:ext cx="5684193" cy="4143095"/>
+                    </a:xfrm>
+                    <a:prstGeom prst="rect">
+                      <a:avLst/>
+                    </a:prstGeom>
+                    <a:ln>
+                      <a:noFill/>
+                    </a:ln>
+                    <a:extLst>
+                      <a:ext uri="{53640926-AAD7-44D8-BBD7-CCE9431645EC}">
+                        <a14:shadowObscured xmlns:a14="http://schemas.microsoft.com/office/drawing/2010/main"/>
+                      </a:ext>
+                    </a:extLst>
+                  </pic:spPr>
+                </pic:pic>
+              </a:graphicData>
+            </a:graphic>
+          </wp:inline>
+        </w:drawing>
+      </w:r>
+    </w:p>
+    <w:p>
+      <w:pPr>
+        <w:rPr>
+          <w:sz w:val="32"/>
+          <w:szCs w:val="28"/>
+        </w:rPr>
+      </w:pPr>
+    </w:p>
+    <w:p>
+      <w:pPr>
+        <w:rPr>
+          <w:sz w:val="32"/>
+          <w:szCs w:val="28"/>
+        </w:rPr>
+      </w:pPr>
+      <w:r>
+        <w:rPr>
+          <w:sz w:val="32"/>
+          <w:szCs w:val="28"/>
+        </w:rPr>
+        <w:t xml:space="preserve">6. </w:t>
+      </w:r>
+      <w:r>
+        <w:rPr>
+          <w:sz w:val="32"/>
+          <w:szCs w:val="28"/>
+        </w:rPr>
+        <w:t>Check the box next to YouTube</w:t>
+      </w:r>
+      <w:r>
+        <w:rPr>
+          <w:sz w:val="32"/>
+          <w:szCs w:val="28"/>
+        </w:rPr>
+        <w:t>.</w:t>
+      </w:r>
+    </w:p>
+    <w:p>
+      <w:pPr>
+        <w:rPr>
+          <w:sz w:val="32"/>
+          <w:szCs w:val="28"/>
+        </w:rPr>
+      </w:pPr>
+      <w:r>
+        <w:rPr>
+          <w:noProof/>
+          <w:sz w:val="32"/>
+          <w:szCs w:val="28"/>
+        </w:rPr>
         <w:drawing>
           <wp:inline distT="0" distB="0" distL="0" distR="0" wp14:anchorId="272392BB" wp14:editId="479BA922">
             <wp:extent cx="5943600" cy="2098040"/>
@@ -138,7 +395,7 @@
                     <pic:cNvPicPr/>
                   </pic:nvPicPr>
                   <pic:blipFill>
-                    <a:blip r:embed="rId6"/>
+                    <a:blip r:embed="rId7"/>
                     <a:stretch>
                       <a:fillRect/>
                     </a:stretch>
@@ -160,28 +417,381 @@
       </w:r>
     </w:p>
     <w:p>
-      <w:r>
-        <w:t>6. Select Export Once and then Create export</w:t>
-      </w:r>
-    </w:p>
-    <w:p>
-      <w:r>
-        <w:t xml:space="preserve">8. </w:t>
-      </w:r>
-      <w:r>
-        <w:t>Wait for a little bit, it should only take a minute or two</w:t>
-      </w:r>
-      <w:r>
-        <w:t xml:space="preserve"> and at the top of the page, click manage exports</w:t>
-      </w:r>
-    </w:p>
-    <w:p>
-      <w:r>
-        <w:t>9. Download the top export and give us this zip file that you downloaded</w:t>
-      </w:r>
-    </w:p>
-    <w:p/>
-    <w:p/>
+      <w:pPr>
+        <w:rPr>
+          <w:sz w:val="32"/>
+          <w:szCs w:val="28"/>
+        </w:rPr>
+      </w:pPr>
+      <w:r>
+        <w:rPr>
+          <w:sz w:val="32"/>
+          <w:szCs w:val="28"/>
+        </w:rPr>
+        <w:lastRenderedPageBreak/>
+        <w:t xml:space="preserve">7. </w:t>
+      </w:r>
+      <w:r>
+        <w:rPr>
+          <w:sz w:val="32"/>
+          <w:szCs w:val="28"/>
+        </w:rPr>
+        <w:t xml:space="preserve">Click “All </w:t>
+      </w:r>
+      <w:r>
+        <w:rPr>
+          <w:sz w:val="32"/>
+          <w:szCs w:val="28"/>
+        </w:rPr>
+        <w:t>YouTube</w:t>
+      </w:r>
+      <w:r>
+        <w:rPr>
+          <w:sz w:val="32"/>
+          <w:szCs w:val="28"/>
+        </w:rPr>
+        <w:t xml:space="preserve"> data included” and deselect all options except “</w:t>
+      </w:r>
+      <w:r>
+        <w:rPr>
+          <w:sz w:val="32"/>
+          <w:szCs w:val="28"/>
+        </w:rPr>
+        <w:t>h</w:t>
+      </w:r>
+      <w:r>
+        <w:rPr>
+          <w:sz w:val="32"/>
+          <w:szCs w:val="28"/>
+        </w:rPr>
+        <w:t>istory</w:t>
+      </w:r>
+      <w:r>
+        <w:rPr>
+          <w:sz w:val="32"/>
+          <w:szCs w:val="28"/>
+        </w:rPr>
+        <w:t>.</w:t>
+      </w:r>
+      <w:r>
+        <w:rPr>
+          <w:sz w:val="32"/>
+          <w:szCs w:val="28"/>
+        </w:rPr>
+        <w:t>”</w:t>
+      </w:r>
+    </w:p>
+    <w:p>
+      <w:pPr>
+        <w:rPr>
+          <w:sz w:val="32"/>
+          <w:szCs w:val="28"/>
+        </w:rPr>
+      </w:pPr>
+    </w:p>
+    <w:p>
+      <w:pPr>
+        <w:rPr>
+          <w:noProof/>
+        </w:rPr>
+      </w:pPr>
+    </w:p>
+    <w:p>
+      <w:pPr>
+        <w:rPr>
+          <w:sz w:val="32"/>
+          <w:szCs w:val="28"/>
+        </w:rPr>
+      </w:pPr>
+      <w:r>
+        <w:rPr>
+          <w:noProof/>
+        </w:rPr>
+        <w:drawing>
+          <wp:inline distT="0" distB="0" distL="0" distR="0" wp14:anchorId="15EF251B" wp14:editId="3AB04D56">
+            <wp:extent cx="5615940" cy="5908796"/>
+            <wp:effectExtent l="0" t="0" r="3810" b="0"/>
+            <wp:docPr id="5" name="Picture 5"/>
+            <wp:cNvGraphicFramePr>
+              <a:graphicFrameLocks xmlns:a="http://schemas.openxmlformats.org/drawingml/2006/main" noChangeAspect="1"/>
+            </wp:cNvGraphicFramePr>
+            <a:graphic xmlns:a="http://schemas.openxmlformats.org/drawingml/2006/main">
+              <a:graphicData uri="http://schemas.openxmlformats.org/drawingml/2006/picture">
+                <pic:pic xmlns:pic="http://schemas.openxmlformats.org/drawingml/2006/picture">
+                  <pic:nvPicPr>
+                    <pic:cNvPr id="1" name=""/>
+                    <pic:cNvPicPr/>
+                  </pic:nvPicPr>
+                  <pic:blipFill rotWithShape="1">
+                    <a:blip r:embed="rId8"/>
+                    <a:srcRect l="29744" t="13384" r="28460" b="4641"/>
+                    <a:stretch/>
+                  </pic:blipFill>
+                  <pic:spPr bwMode="auto">
+                    <a:xfrm>
+                      <a:off x="0" y="0"/>
+                      <a:ext cx="5639996" cy="5934107"/>
+                    </a:xfrm>
+                    <a:prstGeom prst="rect">
+                      <a:avLst/>
+                    </a:prstGeom>
+                    <a:ln>
+                      <a:noFill/>
+                    </a:ln>
+                    <a:extLst>
+                      <a:ext uri="{53640926-AAD7-44D8-BBD7-CCE9431645EC}">
+                        <a14:shadowObscured xmlns:a14="http://schemas.microsoft.com/office/drawing/2010/main"/>
+                      </a:ext>
+                    </a:extLst>
+                  </pic:spPr>
+                </pic:pic>
+              </a:graphicData>
+            </a:graphic>
+          </wp:inline>
+        </w:drawing>
+      </w:r>
+    </w:p>
+    <w:p>
+      <w:pPr>
+        <w:rPr>
+          <w:sz w:val="32"/>
+          <w:szCs w:val="28"/>
+        </w:rPr>
+      </w:pPr>
+    </w:p>
+    <w:p>
+      <w:pPr>
+        <w:rPr>
+          <w:sz w:val="32"/>
+          <w:szCs w:val="28"/>
+        </w:rPr>
+      </w:pPr>
+    </w:p>
+    <w:p>
+      <w:pPr>
+        <w:rPr>
+          <w:sz w:val="32"/>
+          <w:szCs w:val="28"/>
+        </w:rPr>
+      </w:pPr>
+    </w:p>
+    <w:p>
+      <w:pPr>
+        <w:rPr>
+          <w:sz w:val="32"/>
+          <w:szCs w:val="28"/>
+        </w:rPr>
+      </w:pPr>
+      <w:r>
+        <w:rPr>
+          <w:sz w:val="32"/>
+          <w:szCs w:val="28"/>
+        </w:rPr>
+        <w:lastRenderedPageBreak/>
+        <w:t>8</w:t>
+      </w:r>
+      <w:r>
+        <w:rPr>
+          <w:sz w:val="32"/>
+          <w:szCs w:val="28"/>
+        </w:rPr>
+        <w:t xml:space="preserve">. </w:t>
+      </w:r>
+      <w:r>
+        <w:rPr>
+          <w:sz w:val="32"/>
+          <w:szCs w:val="28"/>
+        </w:rPr>
+        <w:t xml:space="preserve">Click “Next Step,” </w:t>
+      </w:r>
+      <w:r>
+        <w:rPr>
+          <w:sz w:val="32"/>
+          <w:szCs w:val="28"/>
+        </w:rPr>
+        <w:t>s</w:t>
+      </w:r>
+      <w:r>
+        <w:rPr>
+          <w:sz w:val="32"/>
+          <w:szCs w:val="28"/>
+        </w:rPr>
+        <w:t xml:space="preserve">elect </w:t>
+      </w:r>
+      <w:r>
+        <w:rPr>
+          <w:sz w:val="32"/>
+          <w:szCs w:val="28"/>
+        </w:rPr>
+        <w:t>“</w:t>
+      </w:r>
+      <w:r>
+        <w:rPr>
+          <w:sz w:val="32"/>
+          <w:szCs w:val="28"/>
+        </w:rPr>
+        <w:t>Export Once</w:t>
+      </w:r>
+      <w:r>
+        <w:rPr>
+          <w:sz w:val="32"/>
+          <w:szCs w:val="28"/>
+        </w:rPr>
+        <w:t>,”</w:t>
+      </w:r>
+      <w:r>
+        <w:rPr>
+          <w:sz w:val="32"/>
+          <w:szCs w:val="28"/>
+        </w:rPr>
+        <w:t xml:space="preserve"> and then </w:t>
+      </w:r>
+      <w:r>
+        <w:rPr>
+          <w:sz w:val="32"/>
+          <w:szCs w:val="28"/>
+        </w:rPr>
+        <w:t>“</w:t>
+      </w:r>
+      <w:r>
+        <w:rPr>
+          <w:sz w:val="32"/>
+          <w:szCs w:val="28"/>
+        </w:rPr>
+        <w:t>Create export</w:t>
+      </w:r>
+      <w:r>
+        <w:rPr>
+          <w:sz w:val="32"/>
+          <w:szCs w:val="28"/>
+        </w:rPr>
+        <w:t>”</w:t>
+      </w:r>
+    </w:p>
+    <w:p>
+      <w:pPr>
+        <w:rPr>
+          <w:sz w:val="32"/>
+          <w:szCs w:val="28"/>
+        </w:rPr>
+      </w:pPr>
+      <w:r>
+        <w:rPr>
+          <w:sz w:val="32"/>
+          <w:szCs w:val="28"/>
+        </w:rPr>
+        <w:t>9</w:t>
+      </w:r>
+      <w:r>
+        <w:rPr>
+          <w:sz w:val="32"/>
+          <w:szCs w:val="28"/>
+        </w:rPr>
+        <w:t>. Wait for a little bit, it should only take a minute or two and at the top of the page, click manage exports</w:t>
+      </w:r>
+    </w:p>
+    <w:p>
+      <w:pPr>
+        <w:rPr>
+          <w:sz w:val="32"/>
+          <w:szCs w:val="28"/>
+        </w:rPr>
+      </w:pPr>
+      <w:r>
+        <w:rPr>
+          <w:sz w:val="32"/>
+          <w:szCs w:val="28"/>
+        </w:rPr>
+        <w:t>10</w:t>
+      </w:r>
+      <w:r>
+        <w:rPr>
+          <w:sz w:val="32"/>
+          <w:szCs w:val="28"/>
+        </w:rPr>
+        <w:t xml:space="preserve">. Download the </w:t>
+      </w:r>
+      <w:r>
+        <w:rPr>
+          <w:sz w:val="32"/>
+          <w:szCs w:val="28"/>
+        </w:rPr>
+        <w:t>.zip file</w:t>
+      </w:r>
+      <w:r>
+        <w:rPr>
+          <w:sz w:val="32"/>
+          <w:szCs w:val="28"/>
+        </w:rPr>
+        <w:t xml:space="preserve"> </w:t>
+      </w:r>
+      <w:r>
+        <w:rPr>
+          <w:sz w:val="32"/>
+          <w:szCs w:val="28"/>
+        </w:rPr>
+        <w:t>and upload it to</w:t>
+      </w:r>
+      <w:r>
+        <w:rPr>
+          <w:sz w:val="32"/>
+          <w:szCs w:val="28"/>
+        </w:rPr>
+        <w:t xml:space="preserve"> your</w:t>
+      </w:r>
+      <w:r>
+        <w:rPr>
+          <w:sz w:val="32"/>
+          <w:szCs w:val="28"/>
+        </w:rPr>
+        <w:t xml:space="preserve"> Google </w:t>
+      </w:r>
+      <w:r>
+        <w:rPr>
+          <w:sz w:val="32"/>
+          <w:szCs w:val="28"/>
+        </w:rPr>
+        <w:t>Drive account</w:t>
+      </w:r>
+      <w:r>
+        <w:rPr>
+          <w:sz w:val="32"/>
+          <w:szCs w:val="28"/>
+        </w:rPr>
+        <w:t>.</w:t>
+      </w:r>
+    </w:p>
+    <w:p>
+      <w:pPr>
+        <w:rPr>
+          <w:sz w:val="32"/>
+          <w:szCs w:val="28"/>
+        </w:rPr>
+      </w:pPr>
+      <w:r>
+        <w:rPr>
+          <w:sz w:val="32"/>
+          <w:szCs w:val="28"/>
+        </w:rPr>
+        <w:t xml:space="preserve">11. Get the public shared link for the Google Drive file to put into the app. </w:t>
+      </w:r>
+    </w:p>
+    <w:p>
+      <w:pPr>
+        <w:rPr>
+          <w:sz w:val="32"/>
+          <w:szCs w:val="28"/>
+        </w:rPr>
+      </w:pPr>
+    </w:p>
+    <w:p>
+      <w:pPr>
+        <w:rPr>
+          <w:sz w:val="32"/>
+          <w:szCs w:val="28"/>
+        </w:rPr>
+      </w:pPr>
+    </w:p>
     <w:sectPr>
       <w:pgSz w:w="12240" w:h="15840"/>
       <w:pgMar w:top="1440" w:right="1440" w:bottom="1440" w:left="1440" w:header="720" w:footer="720" w:gutter="0"/>

</xml_diff>